<commit_message>
Work uploaded to DLE
</commit_message>
<xml_diff>
--- a/Report.docx
+++ b/Report.docx
@@ -51,13 +51,7 @@
       </w:r>
       <w:proofErr w:type="gramEnd"/>
       <w:r>
-        <w:t xml:space="preserve"> which </w:t>
-      </w:r>
-      <w:r>
-        <w:t xml:space="preserve">commits’ </w:t>
-      </w:r>
-      <w:r>
-        <w:t xml:space="preserve">and previous work has been cloned over into this repository. As said the starting point of this project was to improve the original `MODEL LOADER` by implementing more advanced features such as Advanced Lighting, Bloom and Shadows as well as a GUI for editing aspects of the shaders. </w:t>
+        <w:t xml:space="preserve"> which commits’ and previous work has been cloned over into this repository. As said the starting point of this project was to improve the original `MODEL LOADER` by implementing more advanced features such as Advanced Lighting, Bloom and Shadows as well as a GUI for editing aspects of the shaders. </w:t>
       </w:r>
       <w:proofErr w:type="gramStart"/>
       <w:r>
@@ -65,13 +59,7 @@
       </w:r>
       <w:proofErr w:type="gramEnd"/>
       <w:r>
-        <w:t xml:space="preserve"> the mentioned is implemented within this project. See Below for a More under the hood </w:t>
-      </w:r>
-      <w:r>
-        <w:t xml:space="preserve">investigation </w:t>
-      </w:r>
-      <w:r>
-        <w:t xml:space="preserve">how </w:t>
+        <w:t xml:space="preserve"> the mentioned is implemented within this project. See Below for a More under the hood investigation how </w:t>
       </w:r>
       <w:proofErr w:type="gramStart"/>
       <w:r>
@@ -108,24 +96,12 @@
     </w:p>
     <w:p>
       <w:r>
-        <w:t xml:space="preserve">- Must be run in release </w:t>
-      </w:r>
-      <w:r>
-        <w:t>for</w:t>
-      </w:r>
-      <w:r>
-        <w:t xml:space="preserve"> Regex to run at an appropriate speed (very long delays otherwise).</w:t>
-      </w:r>
-    </w:p>
-    <w:p>
-      <w:r>
-        <w:t xml:space="preserve">- When </w:t>
-      </w:r>
-      <w:r>
-        <w:t>opening</w:t>
-      </w:r>
-      <w:r>
-        <w:t xml:space="preserve"> the </w:t>
+        <w:t>- Must be run in release for Regex to run at an appropriate speed (very long delays otherwise).</w:t>
+      </w:r>
+    </w:p>
+    <w:p>
+      <w:r>
+        <w:t xml:space="preserve">- When opening the </w:t>
       </w:r>
       <w:proofErr w:type="gramStart"/>
       <w:r>
@@ -157,24 +133,12 @@
       </w:r>
       <w:proofErr w:type="spellEnd"/>
       <w:r>
-        <w:t xml:space="preserve"> proves a problem include this directory via the </w:t>
-      </w:r>
-      <w:r>
-        <w:t>project</w:t>
-      </w:r>
-      <w:r>
-        <w:t xml:space="preserve"> properties and VC++ dependencies.</w:t>
-      </w:r>
-    </w:p>
-    <w:p>
-      <w:r>
-        <w:t xml:space="preserve">- When </w:t>
-      </w:r>
-      <w:r>
-        <w:t>upgrading</w:t>
-      </w:r>
-      <w:r>
-        <w:t xml:space="preserve"> to VS 2019 as well as upgrading the SDK version problems can occur with running.</w:t>
+        <w:t xml:space="preserve"> proves a problem include this directory via the project properties and VC++ dependencies.</w:t>
+      </w:r>
+    </w:p>
+    <w:p>
+      <w:r>
+        <w:t>- When upgrading to VS 2019 as well as upgrading the SDK version problems can occur with running.</w:t>
       </w:r>
     </w:p>
     <w:p>
@@ -265,13 +229,7 @@
     </w:p>
     <w:p>
       <w:r>
-        <w:t xml:space="preserve"> - Appropriate </w:t>
-      </w:r>
-      <w:r>
-        <w:t>memory</w:t>
-      </w:r>
-      <w:r>
-        <w:t xml:space="preserve"> management applied (UPDATED)</w:t>
+        <w:t xml:space="preserve"> - Appropriate memory management applied (UPDATED)</w:t>
       </w:r>
     </w:p>
     <w:p>
@@ -281,13 +239,7 @@
     </w:p>
     <w:p>
       <w:r>
-        <w:t xml:space="preserve"> - Objects can be </w:t>
-      </w:r>
-      <w:r>
-        <w:t>Chose</w:t>
-      </w:r>
-      <w:r>
-        <w:t xml:space="preserve"> to be rendered</w:t>
+        <w:t xml:space="preserve"> - Objects can be Chose to be rendered</w:t>
       </w:r>
     </w:p>
     <w:p>
@@ -373,13 +325,7 @@
     </w:p>
     <w:p>
       <w:r>
-        <w:t xml:space="preserve">- Within the program, effects such as </w:t>
-      </w:r>
-      <w:r>
-        <w:t>Bloom</w:t>
-      </w:r>
-      <w:r>
-        <w:t xml:space="preserve">, Shadows and lighting will be demonstrated. By using the GUI windows effects can be turned on or off as well as tweaked to look how the user would like them. Controls below as well as the video explaining the program functionality further down below explains these </w:t>
+        <w:t xml:space="preserve">- Within the program, effects such as Bloom, Shadows and lighting will be demonstrated. By using the GUI windows effects can be turned on or off as well as tweaked to look how the user would like them. Controls below as well as the video explaining the program functionality further down below explains these </w:t>
       </w:r>
       <w:proofErr w:type="spellStart"/>
       <w:r>
@@ -612,25 +558,7 @@
           <w:sz w:val="20"/>
           <w:szCs w:val="20"/>
         </w:rPr>
-        <w:t xml:space="preserve">CAMERA SETTINGS </w:t>
-      </w:r>
-      <w:r>
-        <w:rPr>
-          <w:b/>
-          <w:bCs/>
-          <w:sz w:val="20"/>
-          <w:szCs w:val="20"/>
-        </w:rPr>
-        <w:t>W</w:t>
-      </w:r>
-      <w:r>
-        <w:rPr>
-          <w:b/>
-          <w:bCs/>
-          <w:sz w:val="20"/>
-          <w:szCs w:val="20"/>
-        </w:rPr>
-        <w:t>INDOW</w:t>
+        <w:t>CAMERA SETTINGS WINDOW</w:t>
       </w:r>
     </w:p>
     <w:p>
@@ -675,13 +603,7 @@
     </w:p>
     <w:p>
       <w:r>
-        <w:t xml:space="preserve">  To close any new </w:t>
-      </w:r>
-      <w:r>
-        <w:t>window,</w:t>
-      </w:r>
-      <w:r>
-        <w:t xml:space="preserve"> press the `close me` button. </w:t>
+        <w:t xml:space="preserve">  To close any new window, press the `close me` button. </w:t>
       </w:r>
     </w:p>
     <w:p>
@@ -694,13 +616,7 @@
       </w:r>
       <w:proofErr w:type="gramEnd"/>
       <w:r>
-        <w:t xml:space="preserve"> </w:t>
-      </w:r>
-      <w:r>
-        <w:t xml:space="preserve">investigation into </w:t>
-      </w:r>
-      <w:r>
-        <w:t>how these windows work view the video below on the use of this program.</w:t>
+        <w:t xml:space="preserve"> investigation into how these windows work view the video below on the use of this program.</w:t>
       </w:r>
     </w:p>
     <w:p>
@@ -791,13 +707,7 @@
       <w:proofErr w:type="spellEnd"/>
       <w:proofErr w:type="gramEnd"/>
       <w:r>
-        <w:t xml:space="preserve"> Object </w:t>
-      </w:r>
-      <w:r>
-        <w:t>Oriented</w:t>
-      </w:r>
-      <w:r>
-        <w:t xml:space="preserve"> basis, so shaders, Meshes(objects), Loaders, Materials and Cameras all have their own constructors in order to be able to create a standard for each item. This way code can be contained as well as variables like VAO's, VBOS and such in the case of an object as each object requires its own set to render them. Much of this code was reused for the previous project. This also meant </w:t>
+        <w:t xml:space="preserve"> Object Oriented basis, so shaders, Meshes(objects), Loaders, Materials and Cameras all have their own constructors in order to be able to create a standard for each item. This way code can be contained as well as variables like VAO's, VBOS and such in the case of an object as each object requires its own set to render them. Much of this code was reused for the previous project. This also meant </w:t>
       </w:r>
       <w:proofErr w:type="spellStart"/>
       <w:r>
@@ -805,13 +715,7 @@
       </w:r>
       <w:proofErr w:type="spellEnd"/>
       <w:r>
-        <w:t xml:space="preserve"> </w:t>
-      </w:r>
-      <w:r>
-        <w:t>didn’t</w:t>
-      </w:r>
-      <w:r>
-        <w:t xml:space="preserve"> end up too complex to understand as many of the classes code would be repeated many times or be a large section to implement into one file.</w:t>
+        <w:t xml:space="preserve"> didn’t end up too complex to understand as many of the classes code would be repeated many times or be a large section to implement into one file.</w:t>
       </w:r>
     </w:p>
     <w:p>
@@ -830,13 +734,7 @@
     <w:p>
       <w:r>
         <w:lastRenderedPageBreak/>
-        <w:t xml:space="preserve">  Bloom and shadows are initialised by creating the necessary frame buffers, textures, depth maps and render buffer objects. These </w:t>
-      </w:r>
-      <w:r>
-        <w:t>framebuffers</w:t>
-      </w:r>
-      <w:r>
-        <w:t xml:space="preserve"> and their textures are set to the correct shader uniforms ready to render the overlays and set the depth map needed for the shadows.</w:t>
+        <w:t xml:space="preserve">  Bloom and shadows are initialised by creating the necessary frame buffers, textures, depth maps and render buffer objects. These framebuffers and their textures are set to the correct shader uniforms ready to render the overlays and set the depth map needed for the shadows.</w:t>
       </w:r>
     </w:p>
     <w:p>
@@ -849,30 +747,12 @@
       </w:r>
       <w:proofErr w:type="spellEnd"/>
       <w:r>
-        <w:t xml:space="preserve"> window frame is created just before a check for input is made, these input checks work </w:t>
-      </w:r>
-      <w:r>
-        <w:t>alongside</w:t>
-      </w:r>
-      <w:r>
-        <w:t xml:space="preserve"> call back </w:t>
-      </w:r>
-      <w:r>
-        <w:t>functions</w:t>
-      </w:r>
-      <w:r>
-        <w:t xml:space="preserve"> for checking mouse and keyboard input. then the first render of objects is run using the shadow shaders, this is used to then calculate the depth map for the shadows. After a second pass of the render is run but this time using the shadow depth map in order to calculate where the shadows will be using the object shaders.</w:t>
-      </w:r>
-    </w:p>
-    <w:p>
-      <w:r>
-        <w:t xml:space="preserve">  After the Post FX frame buffer is bound ready for the bloom, a depth map is used to calculate the bright areas and then this is </w:t>
-      </w:r>
-      <w:r>
-        <w:t>blurred</w:t>
-      </w:r>
-      <w:r>
-        <w:t xml:space="preserve"> in a horizontal and vertical direction and rendered to the screen as an overlay. After Bloom is rendered to the scene is rebound via the framebuffer and rendered using the post </w:t>
+        <w:t xml:space="preserve"> window frame is created just before a check for input is made, these input checks work alongside call back functions for checking mouse and keyboard input. then the first render of objects is run using the shadow shaders, this is used to then calculate the depth map for the shadows. After a second pass of the render is run but this time using the shadow depth map in order to calculate where the shadows will be using the object shaders.</w:t>
+      </w:r>
+    </w:p>
+    <w:p>
+      <w:r>
+        <w:t xml:space="preserve">  After the Post FX frame buffer is bound ready for the bloom, a depth map is used to calculate the bright areas and then this is blurred in a horizontal and vertical direction and rendered to the screen as an overlay. After Bloom is rendered to the scene is rebound via the framebuffer and rendered using the post </w:t>
       </w:r>
       <w:proofErr w:type="spellStart"/>
       <w:r>
@@ -885,13 +765,7 @@
     </w:p>
     <w:p>
       <w:r>
-        <w:t xml:space="preserve">  At the end of the loop the GUI is finally rendered, </w:t>
-      </w:r>
-      <w:r>
-        <w:t>first</w:t>
-      </w:r>
-      <w:r>
-        <w:t xml:space="preserve"> the variables that the GUI changes is passed to the relating shaders. Then each of the windows are created and are rendered (if the bool states they are visible) by using </w:t>
+        <w:t xml:space="preserve">  At the end of the loop the GUI is finally rendered, first the variables that the GUI changes is passed to the relating shaders. Then each of the windows are created and are rendered (if the bool states they are visible) by using </w:t>
       </w:r>
       <w:proofErr w:type="spellStart"/>
       <w:r>
@@ -919,55 +793,17 @@
           <w:b/>
           <w:bCs/>
         </w:rPr>
-        <w:t xml:space="preserve"> </w:t>
-      </w:r>
-      <w:r>
-        <w:rPr>
-          <w:b/>
-          <w:bCs/>
-        </w:rPr>
-        <w:t>Explanations</w:t>
-      </w:r>
-      <w:r>
-        <w:rPr>
-          <w:b/>
-          <w:bCs/>
-        </w:rPr>
-        <w:t xml:space="preserve"> to the main features</w:t>
-      </w:r>
-    </w:p>
-    <w:p>
-      <w:r>
-        <w:t xml:space="preserve">  Shadows are created by </w:t>
-      </w:r>
-      <w:r>
-        <w:t>first</w:t>
-      </w:r>
-      <w:r>
-        <w:t xml:space="preserve"> creating a depth map to work out what objects are in front of other objects from the perspective of the light source. By comparing the depth map of the scene from the cameras view and the light sources view, we can compare the depth value to see if there is a difference; if the difference of the fragments from the lights view is of a lower values than the cameras view then the cameras fragment must be in a shadow. From this Shadows can be </w:t>
-      </w:r>
-      <w:r>
-        <w:t>calculated</w:t>
-      </w:r>
-      <w:r>
-        <w:t xml:space="preserve"> and rendered using its own frame buffer object.</w:t>
-      </w:r>
-    </w:p>
-    <w:p>
-      <w:r>
-        <w:t xml:space="preserve">  Bloom, in the </w:t>
-      </w:r>
-      <w:r>
-        <w:t>simplest</w:t>
-      </w:r>
-      <w:r>
-        <w:t xml:space="preserve"> way is created by creating a colour buffer texture and extracting all fragments that exceed a </w:t>
-      </w:r>
-      <w:r>
-        <w:t>certain</w:t>
-      </w:r>
-      <w:r>
-        <w:t xml:space="preserve"> brightness level and rendering them to this texture. This texture is blurred and combined with a colour buffer texture of the original scenes view to add in the bloom/glow effect</w:t>
+        <w:t xml:space="preserve"> Explanations to the main features</w:t>
+      </w:r>
+    </w:p>
+    <w:p>
+      <w:r>
+        <w:t xml:space="preserve">  Shadows are created by first creating a depth map to work out what objects are in front of other objects from the perspective of the light source. By comparing the depth map of the scene from the cameras view and the light sources view, we can compare the depth value to see if there is a difference; if the difference of the fragments from the lights view is of a lower values than the cameras view then the cameras fragment must be in a shadow. From this Shadows can be calculated and rendered using its own frame buffer object.</w:t>
+      </w:r>
+    </w:p>
+    <w:p>
+      <w:r>
+        <w:t xml:space="preserve">  Bloom, in the simplest way is created by creating a colour buffer texture and extracting all fragments that exceed a certain brightness level and rendering them to this texture. This texture is blurred and combined with a colour buffer texture of the original scenes view to add in the bloom/glow effect</w:t>
       </w:r>
     </w:p>
     <w:p>
@@ -988,19 +824,7 @@
       </w:r>
       <w:proofErr w:type="spellEnd"/>
       <w:r>
-        <w:t xml:space="preserve">, each window is created and rendered to frame that is </w:t>
-      </w:r>
-      <w:r>
-        <w:t>overlaid</w:t>
-      </w:r>
-      <w:r>
-        <w:t xml:space="preserve"> everything else in the scene. With each </w:t>
-      </w:r>
-      <w:r>
-        <w:t>window</w:t>
-      </w:r>
-      <w:r>
-        <w:t xml:space="preserve"> relating static variables, these can be changed using a mixture of sliders, colour pickers, checkboxes etc. </w:t>
+        <w:t xml:space="preserve">, each window is created and rendered to frame that is overlaid everything else in the scene. With each window relating static variables, these can be changed using a mixture of sliders, colour pickers, checkboxes etc. </w:t>
       </w:r>
       <w:proofErr w:type="spellStart"/>
       <w:r>
@@ -1008,13 +832,7 @@
       </w:r>
       <w:proofErr w:type="spellEnd"/>
       <w:r>
-        <w:t xml:space="preserve"> provides a way for a user to edit variables within the code without </w:t>
-      </w:r>
-      <w:r>
-        <w:t>changing</w:t>
-      </w:r>
-      <w:r>
-        <w:t xml:space="preserve"> the code itself.</w:t>
+        <w:t xml:space="preserve"> provides a way for a user to edit variables within the code without changing the code itself.</w:t>
       </w:r>
     </w:p>
     <w:p>
@@ -1043,13 +861,7 @@
       </w:r>
       <w:proofErr w:type="gramEnd"/>
       <w:r>
-        <w:t xml:space="preserve"> these calculations are combined in order to achieve a somewhat </w:t>
-      </w:r>
-      <w:r>
-        <w:t>realistic</w:t>
-      </w:r>
-      <w:r>
-        <w:t xml:space="preserve"> lighting model.</w:t>
+        <w:t xml:space="preserve"> these calculations are combined in order to achieve a somewhat realistic lighting model.</w:t>
       </w:r>
     </w:p>
     <w:p>
@@ -1116,13 +928,7 @@
       </w:r>
       <w:proofErr w:type="spellEnd"/>
       <w:r>
-        <w:t xml:space="preserve"> files and rendered them with very basic shaders. By using this previous project, edits were made to use the creeper.obj objects as a cube to input into a base world purely to show off the aspects of this project. the </w:t>
-      </w:r>
-      <w:r>
-        <w:t>texture</w:t>
-      </w:r>
-      <w:r>
-        <w:t xml:space="preserve"> of the creeper was changed as well as a new manually coded </w:t>
+        <w:t xml:space="preserve"> files and rendered them with very basic shaders. By using this previous project, edits were made to use the creeper.obj objects as a cube to input into a base world purely to show off the aspects of this project. the texture of the creeper was changed as well as a new manually coded </w:t>
       </w:r>
       <w:proofErr w:type="spellStart"/>
       <w:r>
@@ -1151,13 +957,7 @@
       </w:r>
       <w:proofErr w:type="spellEnd"/>
       <w:r>
-        <w:t xml:space="preserve"> window, the </w:t>
-      </w:r>
-      <w:r>
-        <w:t>overall</w:t>
-      </w:r>
-      <w:r>
-        <w:t xml:space="preserve"> structure of the project as well as the main shaders used in order to render and display objects. The camera, camera controls and keyboard input </w:t>
+        <w:t xml:space="preserve"> window, the overall structure of the project as well as the main shaders used in order to render and display objects. The camera, camera controls and keyboard input </w:t>
       </w:r>
       <w:proofErr w:type="gramStart"/>
       <w:r>
@@ -1170,13 +970,7 @@
     </w:p>
     <w:p>
       <w:r>
-        <w:t xml:space="preserve">  By using this previous </w:t>
-      </w:r>
-      <w:r>
-        <w:t>section,</w:t>
-      </w:r>
-      <w:r>
-        <w:t xml:space="preserve"> a quick start could be made so the real implementations could begin, these implementations were advanced lighting updates, Bloom, Shadows and a GUI</w:t>
+        <w:t xml:space="preserve">  By using this previous section, a quick start could be made so the real implementations could begin, these implementations were advanced lighting updates, Bloom, Shadows and a GUI</w:t>
       </w:r>
       <w:r>
         <w:t>.</w:t>
@@ -1194,25 +988,12 @@
           <w:b/>
           <w:bCs/>
         </w:rPr>
-        <w:t>What’s</w:t>
-      </w:r>
-      <w:r>
-        <w:rPr>
-          <w:b/>
-          <w:bCs/>
-        </w:rPr>
-        <w:t xml:space="preserve"> unique</w:t>
-      </w:r>
-    </w:p>
-    <w:p>
-      <w:r>
-        <w:t xml:space="preserve">  When comparing this project to other projects out there, such as the ones taught on LearnOpenGL.com, this project not only implements advanced features but also combines them together, such as using bloom and shadows. This </w:t>
-      </w:r>
-      <w:r>
-        <w:t>wasn’t</w:t>
-      </w:r>
-      <w:r>
-        <w:t xml:space="preserve"> exactly simple as with </w:t>
+        <w:t>What’s unique</w:t>
+      </w:r>
+    </w:p>
+    <w:p>
+      <w:r>
+        <w:t xml:space="preserve">  When comparing this project to other projects out there, such as the ones taught on LearnOpenGL.com, this project not only implements advanced features but also combines them together, such as using bloom and shadows. This wasn’t exactly simple as with </w:t>
       </w:r>
       <w:proofErr w:type="spellStart"/>
       <w:r>
@@ -1220,25 +1001,7 @@
       </w:r>
       <w:proofErr w:type="spellEnd"/>
       <w:r>
-        <w:t xml:space="preserve"> understanding what needed to be created and b</w:t>
-      </w:r>
-      <w:r>
-        <w:t>ound</w:t>
-      </w:r>
-      <w:r>
-        <w:t xml:space="preserve"> to buffers in what order was important to get everything rendered to a scene. Furthermore combining </w:t>
-      </w:r>
-      <w:r>
-        <w:t>separate</w:t>
-      </w:r>
-      <w:r>
-        <w:t xml:space="preserve"> shaders into one shader meant that things like post processing effects could all be placed in one code file, although this could make the </w:t>
-      </w:r>
-      <w:r>
-        <w:t>readability</w:t>
-      </w:r>
-      <w:r>
-        <w:t xml:space="preserve"> of the code a little harder, it made the running of shaders in the render loop a little simpler.</w:t>
+        <w:t xml:space="preserve"> understanding what needed to be created and bound to buffers in what order was important to get everything rendered to a scene. Furthermore combining separate shaders into one shader meant that things like post processing effects could all be placed in one code file, although this could make the readability of the code a little harder, it made the running of shaders in the render loop a little simpler.</w:t>
       </w:r>
     </w:p>
     <w:p>
@@ -1266,278 +1029,187 @@
     </w:p>
     <w:p>
       <w:r>
+        <w:t xml:space="preserve">  What’s good about this project is the </w:t>
+      </w:r>
+      <w:proofErr w:type="gramStart"/>
+      <w:r>
+        <w:t>lighting as a whole, the</w:t>
+      </w:r>
+      <w:proofErr w:type="gramEnd"/>
+      <w:r>
+        <w:t xml:space="preserve"> shadows, bloom, </w:t>
+      </w:r>
+      <w:proofErr w:type="spellStart"/>
+      <w:r>
+        <w:t>blinn-phong</w:t>
+      </w:r>
+      <w:proofErr w:type="spellEnd"/>
+      <w:r>
+        <w:t xml:space="preserve"> lighting and how all this works together. With all these together you get a higher realism of lighting closer to AAA games and an understanding of how further development could get closer to a AAA game.</w:t>
+      </w:r>
+    </w:p>
+    <w:p>
+      <w:r>
+        <w:t xml:space="preserve"> The shadows work well, mostly, as multiple shadows can be cast onto the grid and adds a strong aspect of lighting to the rendered scene. Although these could be considered a small addition by looking at them in the rendered scene and although the coding of these are very complex, it is worth it. By looking at the boat in the rendered scene the way that shadows cast on itself makes the lighting look much more realistic, rather than just having a dark side and a light side.</w:t>
+      </w:r>
+    </w:p>
+    <w:p>
+      <w:r>
         <w:t xml:space="preserve">  </w:t>
       </w:r>
-      <w:r>
-        <w:t>What’s</w:t>
-      </w:r>
-      <w:r>
-        <w:t xml:space="preserve"> good about this project is the </w:t>
+    </w:p>
+    <w:p>
+      <w:r>
+        <w:lastRenderedPageBreak/>
+        <w:t xml:space="preserve">  Bloom is very effective at showing where the light is hitting objects the most, although with some light settings a bit too effective as it is almost a bit too bright. However, as for making the light emitters look like light emitters this is great, the blur/glow also decreases depending on how bright the light source is which is a realistic as it gets, this also means that when it isn’t a bright light being used the blur is almost invisible making it seem like the light is not on in a way.</w:t>
+      </w:r>
+    </w:p>
+    <w:p>
+      <w:r>
+        <w:t xml:space="preserve">  The overall lighting is fantastic when it is all working together, with the shadows and bloom working with the upgraded </w:t>
+      </w:r>
+      <w:proofErr w:type="spellStart"/>
+      <w:r>
+        <w:t>blinn-phong</w:t>
+      </w:r>
+      <w:proofErr w:type="spellEnd"/>
+      <w:r>
+        <w:t xml:space="preserve"> lighting, the scene looks near finished and complete when it comes to rendering objects. If these shaders were used to create a world for the game the graphics would look realistic enough to really create immersion for a player of a game.</w:t>
+      </w:r>
+    </w:p>
+    <w:p>
+      <w:r>
+        <w:t xml:space="preserve">  One last noting feature is the grid where all the objects hover above, this was made by manually coding </w:t>
       </w:r>
       <w:proofErr w:type="gramStart"/>
       <w:r>
-        <w:t>lighting as a whole, the</w:t>
+        <w:t>a</w:t>
       </w:r>
       <w:proofErr w:type="gramEnd"/>
       <w:r>
-        <w:t xml:space="preserve"> shadows, bloom, </w:t>
-      </w:r>
-      <w:proofErr w:type="spellStart"/>
-      <w:r>
-        <w:t>blinn-phon</w:t>
-      </w:r>
-      <w:r>
-        <w:t>g</w:t>
-      </w:r>
-      <w:proofErr w:type="spellEnd"/>
-      <w:r>
-        <w:t xml:space="preserve"> lighting and how all this works together. With all these together you get a higher realism of lighting closer to AAA games and an understanding of how further development could get closer to a AAA game.</w:t>
-      </w:r>
-    </w:p>
-    <w:p>
-      <w:r>
-        <w:t xml:space="preserve"> The shadows work well, mostly, as multiple shadows can be cast onto the grid and adds a strong aspect of lighting to the rendered scene. Although these could be considered a small addition by looking at them in the rendered scene and although the coding of these are very complex, it is worth it. By looking at the boat in the rendered scene the way that shadows cast on itself makes the lighting look much more realistic, rather than </w:t>
-      </w:r>
-      <w:r>
-        <w:t>just</w:t>
-      </w:r>
-      <w:r>
-        <w:t xml:space="preserve"> having a dark side and a light side.</w:t>
-      </w:r>
-    </w:p>
-    <w:p>
-      <w:r>
-        <w:t xml:space="preserve">  </w:t>
-      </w:r>
-    </w:p>
-    <w:p>
-      <w:r>
-        <w:lastRenderedPageBreak/>
-        <w:t xml:space="preserve">  Bloom is very </w:t>
-      </w:r>
-      <w:r>
-        <w:t>effective</w:t>
-      </w:r>
-      <w:r>
-        <w:t xml:space="preserve"> at showing where the light is hitting objects the most, although with some light settings a bit too effective as it is almost a bit too bright. However, as for making the light emitters look like light </w:t>
-      </w:r>
-      <w:r>
-        <w:t>emitters</w:t>
-      </w:r>
-      <w:r>
-        <w:t xml:space="preserve"> this is great, the blur/glow also decreases depending on how bright the light source is which is a realistic as it gets, this also means that when it </w:t>
-      </w:r>
-      <w:r>
-        <w:t>isn’t</w:t>
-      </w:r>
-      <w:r>
-        <w:t xml:space="preserve"> a bright light being used the blur is almost invisible making it seem like the light is not on in a way.</w:t>
-      </w:r>
-    </w:p>
-    <w:p>
-      <w:r>
-        <w:t xml:space="preserve">  The overall lighting is fantastic when it is all working together, with the shadows and bloom working with the upgraded </w:t>
-      </w:r>
-      <w:proofErr w:type="spellStart"/>
-      <w:r>
-        <w:t>blinn-phong</w:t>
-      </w:r>
-      <w:proofErr w:type="spellEnd"/>
-      <w:r>
-        <w:t xml:space="preserve"> lighting, the scene looks near finished and complete when it comes to rendering objects. If these shaders were used to create a world for the game the graphics would look realistic enough to really create immersion for a player of a game.</w:t>
-      </w:r>
-    </w:p>
-    <w:p>
-      <w:r>
-        <w:t xml:space="preserve">  One last noting feature is the grid where all the objects hover above, this was made by manually coding </w:t>
+        <w:t xml:space="preserve"> </w:t>
+      </w:r>
+      <w:proofErr w:type="spellStart"/>
+      <w:r>
+        <w:t>obj</w:t>
+      </w:r>
+      <w:proofErr w:type="spellEnd"/>
+      <w:r>
+        <w:t xml:space="preserve"> and </w:t>
+      </w:r>
+      <w:proofErr w:type="spellStart"/>
+      <w:r>
+        <w:t>mtl</w:t>
+      </w:r>
+      <w:proofErr w:type="spellEnd"/>
+      <w:r>
+        <w:t xml:space="preserve"> file, this was a very satisfying element as it really meant that I understood how </w:t>
+      </w:r>
+      <w:proofErr w:type="spellStart"/>
+      <w:r>
+        <w:t>obj</w:t>
+      </w:r>
+      <w:proofErr w:type="spellEnd"/>
+      <w:r>
+        <w:t xml:space="preserve"> and </w:t>
+      </w:r>
+      <w:proofErr w:type="spellStart"/>
+      <w:r>
+        <w:t>mtl</w:t>
+      </w:r>
+      <w:proofErr w:type="spellEnd"/>
+      <w:r>
+        <w:t xml:space="preserve"> files are constructed</w:t>
+      </w:r>
+      <w:r>
+        <w:t>.</w:t>
+      </w:r>
+    </w:p>
+    <w:p>
+      <w:pPr>
+        <w:rPr>
+          <w:b/>
+          <w:bCs/>
+        </w:rPr>
+      </w:pPr>
+      <w:r>
+        <w:rPr>
+          <w:b/>
+          <w:bCs/>
+        </w:rPr>
+        <w:t>What could be added/ improved</w:t>
+      </w:r>
+    </w:p>
+    <w:p>
+      <w:r>
+        <w:t xml:space="preserve">  Currently shadows look slightly off in the rendered scene, they don’t seem to be in a 100% accurate position, this means the overall effect is spoilt from such a small error. A possible cause for this could either be due to peter panning of the shadows or the fact the light source needs to be further away, this is because the angle used to calculate where the light is coming from isn’t coming from the light object itself but rather from the general direction of the light source. Shadows also seem a little too dark, especially on the sides of objects away from the light making them almost completely black, by editing shader values and by how much shadows decrease the frag colour this fix this issue.</w:t>
+      </w:r>
+    </w:p>
+    <w:p>
+      <w:r>
+        <w:t xml:space="preserve">  As mentioned above bloom sometimes is seen as a bit too much, obstructing the scene by covering objects with light. Perhaps by messing around with the exposure and gamma of the shader calculations could correct this. Furthermore, when researching how to implement bloom, it was mentioned that HDR and bloom work very well together, from this maybe this could be an area to </w:t>
       </w:r>
       <w:proofErr w:type="gramStart"/>
       <w:r>
-        <w:t>a</w:t>
+        <w:t>look into</w:t>
       </w:r>
       <w:proofErr w:type="gramEnd"/>
       <w:r>
-        <w:t xml:space="preserve"> </w:t>
-      </w:r>
-      <w:proofErr w:type="spellStart"/>
-      <w:r>
-        <w:t>obj</w:t>
-      </w:r>
-      <w:proofErr w:type="spellEnd"/>
-      <w:r>
-        <w:t xml:space="preserve"> and </w:t>
-      </w:r>
-      <w:proofErr w:type="spellStart"/>
-      <w:r>
-        <w:t>mtl</w:t>
-      </w:r>
-      <w:proofErr w:type="spellEnd"/>
-      <w:r>
-        <w:t xml:space="preserve"> file, this was a very satisfying element as it really meant that I understood how </w:t>
-      </w:r>
-      <w:proofErr w:type="spellStart"/>
-      <w:r>
-        <w:t>obj</w:t>
-      </w:r>
-      <w:proofErr w:type="spellEnd"/>
-      <w:r>
-        <w:t xml:space="preserve"> and </w:t>
-      </w:r>
-      <w:proofErr w:type="spellStart"/>
-      <w:r>
-        <w:t>mtl</w:t>
-      </w:r>
-      <w:proofErr w:type="spellEnd"/>
-      <w:r>
-        <w:t xml:space="preserve"> files are constructed</w:t>
-      </w:r>
-      <w:r>
-        <w:t>.</w:t>
-      </w:r>
-    </w:p>
-    <w:p>
-      <w:pPr>
-        <w:rPr>
-          <w:b/>
-          <w:bCs/>
-        </w:rPr>
-      </w:pPr>
+        <w:t xml:space="preserve"> for a fix. Bloom also seems to implement major framerate issues; this is believed to be due to when the blur is rendered to the scene multiple times with the </w:t>
+      </w:r>
+      <w:proofErr w:type="spellStart"/>
+      <w:r>
+        <w:t>renderQuad</w:t>
+      </w:r>
+      <w:proofErr w:type="spellEnd"/>
+      <w:r>
+        <w:t xml:space="preserve"> function. Other frame rate issues are most likely due to the loops used in the main render loop.</w:t>
+      </w:r>
+    </w:p>
+    <w:p>
+      <w:r>
+        <w:t xml:space="preserve">  The main of the program could also be tidied by creating further classes and headers to abstract some of the logic of the program, one main class that could be made is a framebuffer class to reduce the re-writing of code, however as understanding how all these new implementations work was only truly achieved once everything was developed it is only now that this could be achieved.</w:t>
+      </w:r>
+    </w:p>
+    <w:p>
+      <w:r>
+        <w:t xml:space="preserve">  As for additions, in addition to the above </w:t>
+      </w:r>
+      <w:proofErr w:type="gramStart"/>
+      <w:r>
+        <w:t>mentions</w:t>
+      </w:r>
+      <w:proofErr w:type="gramEnd"/>
+      <w:r>
+        <w:t xml:space="preserve"> downfalls, an area I would like to approach is the actual material of an object being implemented for the objects. Also, normal mapping along with different textures would make the objects themselves look much better with a 3d effect as opposed to just flat faced edges.</w:t>
+      </w:r>
       <w:bookmarkStart w:id="0" w:name="_GoBack"/>
       <w:bookmarkEnd w:id="0"/>
-      <w:r>
-        <w:rPr>
-          <w:b/>
-          <w:bCs/>
-        </w:rPr>
-        <w:t>What could be added/ improved</w:t>
-      </w:r>
-    </w:p>
-    <w:p>
-      <w:r>
-        <w:t xml:space="preserve">  Currently shadows look </w:t>
-      </w:r>
-      <w:r>
-        <w:t>slightly</w:t>
-      </w:r>
-      <w:r>
-        <w:t xml:space="preserve"> off in the rendered scene, they </w:t>
-      </w:r>
-      <w:r>
-        <w:t>don’t</w:t>
-      </w:r>
-      <w:r>
-        <w:t xml:space="preserve"> seem to be in a 100% accurate position, this means the overall effect is spoilt from such a small error. A possible cause for this could either be due to peter panning of the shadows or the fact the light source needs to be further away, this is because the angle used to calculate where the light is coming from </w:t>
-      </w:r>
-      <w:r>
-        <w:t>isn’t</w:t>
-      </w:r>
-      <w:r>
-        <w:t xml:space="preserve"> coming from the light object itself but rather from the general direction of the light source. Shadows also seem a little too dark, especially on the sides of objects away from the light making them almost </w:t>
-      </w:r>
-      <w:r>
-        <w:t>completely</w:t>
-      </w:r>
-      <w:r>
-        <w:t xml:space="preserve"> black, by editing shader values and by how much shadows decrease the frag </w:t>
-      </w:r>
-      <w:r>
-        <w:t>colour</w:t>
-      </w:r>
-      <w:r>
-        <w:t xml:space="preserve"> this fix this issue.</w:t>
-      </w:r>
-    </w:p>
-    <w:p>
-      <w:r>
-        <w:t xml:space="preserve">  As mentioned above bloom sometimes is seen as a bit too much, obstructing the scene by covering objects with light. Perhaps by messing around with the exposure and gamma of the shader </w:t>
-      </w:r>
-      <w:r>
-        <w:t>calculations</w:t>
-      </w:r>
-      <w:r>
-        <w:t xml:space="preserve"> </w:t>
-      </w:r>
-      <w:r>
-        <w:t>could</w:t>
-      </w:r>
-      <w:r>
-        <w:t xml:space="preserve"> correct this. </w:t>
-      </w:r>
-      <w:r>
-        <w:t>Furthermore,</w:t>
-      </w:r>
-      <w:r>
-        <w:t xml:space="preserve"> when researching how to implement bloom, it was mentioned that HDR and bloom work very well together, from this maybe this could be an area to </w:t>
-      </w:r>
-      <w:proofErr w:type="gramStart"/>
-      <w:r>
-        <w:t>look into</w:t>
-      </w:r>
-      <w:proofErr w:type="gramEnd"/>
-      <w:r>
-        <w:t xml:space="preserve"> for a fix. Bloom also seems to implement major framerate </w:t>
-      </w:r>
-      <w:r>
-        <w:t>issues;</w:t>
-      </w:r>
-      <w:r>
-        <w:t xml:space="preserve"> this is believed to be due to when the blur is rendered to the scene multiple times with the </w:t>
-      </w:r>
-      <w:proofErr w:type="spellStart"/>
-      <w:r>
-        <w:t>renderQuad</w:t>
-      </w:r>
-      <w:proofErr w:type="spellEnd"/>
-      <w:r>
-        <w:t xml:space="preserve"> function. Other frame rate issues are most likely due to the loops used in the main render loop.</w:t>
-      </w:r>
-    </w:p>
-    <w:p>
-      <w:r>
-        <w:t xml:space="preserve">  The main of the program could also be tidied by creating further classes and headers to abstract some of the logic of the program, one main class that could be made is a framebuffer class to reduce the re-writing of code, however as understanding how all these new implementations work was only truly </w:t>
-      </w:r>
-      <w:r>
-        <w:t>achieved</w:t>
-      </w:r>
-      <w:r>
-        <w:t xml:space="preserve"> once everything was developed it is only now that this could be </w:t>
-      </w:r>
-      <w:r>
-        <w:t>achieved</w:t>
-      </w:r>
-      <w:r>
-        <w:t>.</w:t>
-      </w:r>
-    </w:p>
-    <w:p>
-      <w:r>
-        <w:t xml:space="preserve">  As for additions, in addition to the above </w:t>
-      </w:r>
-      <w:proofErr w:type="gramStart"/>
-      <w:r>
-        <w:t>mentions</w:t>
-      </w:r>
-      <w:proofErr w:type="gramEnd"/>
-      <w:r>
-        <w:t xml:space="preserve"> downfalls, a</w:t>
-      </w:r>
-      <w:r>
-        <w:t>n</w:t>
-      </w:r>
-      <w:r>
-        <w:t xml:space="preserve"> area </w:t>
-      </w:r>
-      <w:r>
-        <w:t>I</w:t>
-      </w:r>
-      <w:r>
-        <w:t xml:space="preserve"> would like to approach is the actual material of an object being </w:t>
-      </w:r>
-      <w:r>
-        <w:t>implemented</w:t>
-      </w:r>
-      <w:r>
-        <w:t xml:space="preserve"> for the objects. Also, normal mapping along with different textures would make the objects themselves look much better with a 3d effect as opposed to just flat faced edges.</w:t>
+    </w:p>
+    <w:p/>
+    <w:p>
+      <w:pPr>
+        <w:rPr>
+          <w:b/>
+          <w:bCs/>
+        </w:rPr>
+      </w:pPr>
+      <w:r>
+        <w:rPr>
+          <w:b/>
+          <w:bCs/>
+        </w:rPr>
+        <w:t>LINKS</w:t>
+      </w:r>
+    </w:p>
+    <w:p>
+      <w:r>
+        <w:t>GitHub Repo: https://github.com/SOFT356/BHaggar_MMP</w:t>
+      </w:r>
+    </w:p>
+    <w:p>
+      <w:r>
+        <w:t>Video Report: https://www.youtube.com/watch?v=ZjbctL4lVps</w:t>
       </w:r>
     </w:p>
     <w:sectPr>
@@ -1673,6 +1345,7 @@
     <w:lsdException w:name="HTML Sample" w:semiHidden="1" w:unhideWhenUsed="1"/>
     <w:lsdException w:name="HTML Typewriter" w:semiHidden="1" w:unhideWhenUsed="1"/>
     <w:lsdException w:name="HTML Variable" w:semiHidden="1" w:unhideWhenUsed="1"/>
+    <w:lsdException w:name="Normal Table" w:semiHidden="1" w:unhideWhenUsed="1"/>
     <w:lsdException w:name="annotation subject" w:semiHidden="1" w:unhideWhenUsed="1"/>
     <w:lsdException w:name="No List" w:semiHidden="1" w:unhideWhenUsed="1"/>
     <w:lsdException w:name="Outline List 1" w:semiHidden="1" w:unhideWhenUsed="1"/>
@@ -1719,8 +1392,10 @@
     <w:lsdException w:name="Table Subtle 2" w:semiHidden="1" w:unhideWhenUsed="1"/>
     <w:lsdException w:name="Table Web 1" w:semiHidden="1" w:unhideWhenUsed="1"/>
     <w:lsdException w:name="Table Web 2" w:semiHidden="1" w:unhideWhenUsed="1"/>
+    <w:lsdException w:name="Table Web 3" w:semiHidden="1" w:unhideWhenUsed="1"/>
     <w:lsdException w:name="Balloon Text" w:semiHidden="1" w:unhideWhenUsed="1"/>
     <w:lsdException w:name="Table Grid" w:uiPriority="39"/>
+    <w:lsdException w:name="Table Theme" w:semiHidden="1" w:unhideWhenUsed="1"/>
     <w:lsdException w:name="Placeholder Text" w:semiHidden="1"/>
     <w:lsdException w:name="No Spacing" w:uiPriority="1" w:qFormat="1"/>
     <w:lsdException w:name="Light Shading" w:uiPriority="60"/>

</xml_diff>